<commit_message>
Removing unused register addresses.
</commit_message>
<xml_diff>
--- a/TechnicalDataPackage/Components/MAX31856/MAX31856Notes.docx
+++ b/TechnicalDataPackage/Components/MAX31856/MAX31856Notes.docx
@@ -1,6 +1,6 @@
 
 <file path=word/document.xml><?xml version="1.0" encoding="utf-8"?>
-<w:document xmlns:wpc="http://schemas.microsoft.com/office/word/2010/wordprocessingCanvas" xmlns:cx="http://schemas.microsoft.com/office/drawing/2014/chartex" xmlns:cx1="http://schemas.microsoft.com/office/drawing/2015/9/8/chartex" xmlns:cx2="http://schemas.microsoft.com/office/drawing/2015/10/21/chartex" xmlns:cx3="http://schemas.microsoft.com/office/drawing/2016/5/9/chartex" xmlns:cx4="http://schemas.microsoft.com/office/drawing/2016/5/10/chartex" xmlns:cx5="http://schemas.microsoft.com/office/drawing/2016/5/11/chartex" xmlns:cx6="http://schemas.microsoft.com/office/drawing/2016/5/12/chartex" xmlns:cx7="http://schemas.microsoft.com/office/drawing/2016/5/13/chartex" xmlns:cx8="http://schemas.microsoft.com/office/drawing/2016/5/14/chartex" xmlns:mc="http://schemas.openxmlformats.org/markup-compatibility/2006" xmlns:aink="http://schemas.microsoft.com/office/drawing/2016/ink" xmlns:am3d="http://schemas.microsoft.com/office/drawing/2017/model3d" xmlns:o="urn:schemas-microsoft-com:office:office" xmlns:oel="http://schemas.microsoft.com/office/2019/extlst" xmlns:r="http://schemas.openxmlformats.org/officeDocument/2006/relationships" xmlns:m="http://schemas.openxmlformats.org/officeDocument/2006/math" xmlns:v="urn:schemas-microsoft-com:vml" xmlns:wp14="http://schemas.microsoft.com/office/word/2010/wordprocessingDrawing" xmlns:wp="http://schemas.openxmlformats.org/drawingml/2006/wordprocessingDrawing" xmlns:w10="urn:schemas-microsoft-com:office:word" xmlns:w="http://schemas.openxmlformats.org/wordprocessingml/2006/main" xmlns:w14="http://schemas.microsoft.com/office/word/2010/wordml" xmlns:w15="http://schemas.microsoft.com/office/word/2012/wordml" xmlns:w16cex="http://schemas.microsoft.com/office/word/2018/wordml/cex" xmlns:w16cid="http://schemas.microsoft.com/office/word/2016/wordml/cid" xmlns:w16="http://schemas.microsoft.com/office/word/2018/wordml" xmlns:w16du="http://schemas.microsoft.com/office/word/2023/wordml/word16du" xmlns:w16sdtdh="http://schemas.microsoft.com/office/word/2020/wordml/sdtdatahash" xmlns:w16se="http://schemas.microsoft.com/office/word/2015/wordml/symex" xmlns:wpg="http://schemas.microsoft.com/office/word/2010/wordprocessingGroup" xmlns:wpi="http://schemas.microsoft.com/office/word/2010/wordprocessingInk" xmlns:wne="http://schemas.microsoft.com/office/word/2006/wordml" xmlns:wps="http://schemas.microsoft.com/office/word/2010/wordprocessingShape" mc:Ignorable="w14 w15 w16se w16cid w16 w16cex w16sdtdh w16du wp14">
+<w:document xmlns:wpc="http://schemas.microsoft.com/office/word/2010/wordprocessingCanvas" xmlns:cx="http://schemas.microsoft.com/office/drawing/2014/chartex" xmlns:cx1="http://schemas.microsoft.com/office/drawing/2015/9/8/chartex" xmlns:cx2="http://schemas.microsoft.com/office/drawing/2015/10/21/chartex" xmlns:cx3="http://schemas.microsoft.com/office/drawing/2016/5/9/chartex" xmlns:cx4="http://schemas.microsoft.com/office/drawing/2016/5/10/chartex" xmlns:cx5="http://schemas.microsoft.com/office/drawing/2016/5/11/chartex" xmlns:cx6="http://schemas.microsoft.com/office/drawing/2016/5/12/chartex" xmlns:cx7="http://schemas.microsoft.com/office/drawing/2016/5/13/chartex" xmlns:cx8="http://schemas.microsoft.com/office/drawing/2016/5/14/chartex" xmlns:mc="http://schemas.openxmlformats.org/markup-compatibility/2006" xmlns:aink="http://schemas.microsoft.com/office/drawing/2016/ink" xmlns:am3d="http://schemas.microsoft.com/office/drawing/2017/model3d" xmlns:o="urn:schemas-microsoft-com:office:office" xmlns:oel="http://schemas.microsoft.com/office/2019/extlst" xmlns:r="http://schemas.openxmlformats.org/officeDocument/2006/relationships" xmlns:m="http://schemas.openxmlformats.org/officeDocument/2006/math" xmlns:v="urn:schemas-microsoft-com:vml" xmlns:wp14="http://schemas.microsoft.com/office/word/2010/wordprocessingDrawing" xmlns:wp="http://schemas.openxmlformats.org/drawingml/2006/wordprocessingDrawing" xmlns:w10="urn:schemas-microsoft-com:office:word" xmlns:w="http://schemas.openxmlformats.org/wordprocessingml/2006/main" xmlns:w14="http://schemas.microsoft.com/office/word/2010/wordml" xmlns:w15="http://schemas.microsoft.com/office/word/2012/wordml" xmlns:w16cex="http://schemas.microsoft.com/office/word/2018/wordml/cex" xmlns:w16cid="http://schemas.microsoft.com/office/word/2016/wordml/cid" xmlns:w16="http://schemas.microsoft.com/office/word/2018/wordml" xmlns:w16du="http://schemas.microsoft.com/office/word/2023/wordml/word16du" xmlns:w16sdtdh="http://schemas.microsoft.com/office/word/2020/wordml/sdtdatahash" xmlns:w16sdtfl="http://schemas.microsoft.com/office/word/2024/wordml/sdtformatlock" xmlns:w16se="http://schemas.microsoft.com/office/word/2015/wordml/symex" xmlns:wpg="http://schemas.microsoft.com/office/word/2010/wordprocessingGroup" xmlns:wpi="http://schemas.microsoft.com/office/word/2010/wordprocessingInk" xmlns:wne="http://schemas.microsoft.com/office/word/2006/wordml" xmlns:wps="http://schemas.microsoft.com/office/word/2010/wordprocessingShape" mc:Ignorable="w14 w15 w16se w16cid w16 w16cex w16sdtdh w16sdtfl w16du wp14">
   <w:body>
     <w:p>
       <w:pPr>
@@ -1470,6 +1470,9 @@
     </w:p>
     <w:p>
       <w:r>
+        <w:rPr>
+          <w:noProof/>
+        </w:rPr>
         <w:drawing>
           <wp:inline distT="0" distB="0" distL="0" distR="0" wp14:anchorId="683F9A1E" wp14:editId="39363A2D">
             <wp:extent cx="3429479" cy="3258005"/>
@@ -1522,6 +1525,9 @@
     <w:p/>
     <w:p>
       <w:r>
+        <w:rPr>
+          <w:noProof/>
+        </w:rPr>
         <w:lastRenderedPageBreak/>
         <w:drawing>
           <wp:inline distT="0" distB="0" distL="0" distR="0" wp14:anchorId="0C52057C" wp14:editId="10F427F5">
@@ -1561,8 +1567,339 @@
       </w:r>
     </w:p>
     <w:p/>
+    <w:p>
+      <w:pPr>
+        <w:pStyle w:val="Heading2"/>
+      </w:pPr>
+      <w:r>
+        <w:t>01</w:t>
+      </w:r>
+      <w:r>
+        <w:t>/</w:t>
+      </w:r>
+      <w:r>
+        <w:t>05</w:t>
+      </w:r>
+      <w:r>
+        <w:t>/2</w:t>
+      </w:r>
+      <w:r>
+        <w:t>5</w:t>
+      </w:r>
+    </w:p>
+    <w:p>
+      <w:pPr>
+        <w:pStyle w:val="ListParagraph"/>
+        <w:numPr>
+          <w:ilvl w:val="0"/>
+          <w:numId w:val="3"/>
+        </w:numPr>
+      </w:pPr>
+      <w:r>
+        <w:t>Simulink version appears to work.</w:t>
+      </w:r>
+    </w:p>
+    <w:p>
+      <w:pPr>
+        <w:pStyle w:val="ListParagraph"/>
+        <w:numPr>
+          <w:ilvl w:val="0"/>
+          <w:numId w:val="3"/>
+        </w:numPr>
+      </w:pPr>
+      <w:r>
+        <w:t>execution order seems to have the CR0 being set to 1 shot at end of loop which results in it reporting 16 instead of 80.</w:t>
+      </w:r>
+    </w:p>
+    <w:p>
+      <w:pPr>
+        <w:pStyle w:val="ListParagraph"/>
+        <w:numPr>
+          <w:ilvl w:val="0"/>
+          <w:numId w:val="3"/>
+        </w:numPr>
+      </w:pPr>
+      <w:r>
+        <w:drawing>
+          <wp:inline distT="0" distB="0" distL="0" distR="0" wp14:anchorId="393AE28C" wp14:editId="7EBD8033">
+            <wp:extent cx="2791215" cy="1019317"/>
+            <wp:effectExtent l="0" t="0" r="9525" b="9525"/>
+            <wp:docPr id="787982769" name="Picture 1" descr="A diagram of a computer code&#10;&#10;Description automatically generated with medium confidence"/>
+            <wp:cNvGraphicFramePr>
+              <a:graphicFrameLocks xmlns:a="http://schemas.openxmlformats.org/drawingml/2006/main" noChangeAspect="1"/>
+            </wp:cNvGraphicFramePr>
+            <a:graphic xmlns:a="http://schemas.openxmlformats.org/drawingml/2006/main">
+              <a:graphicData uri="http://schemas.openxmlformats.org/drawingml/2006/picture">
+                <pic:pic xmlns:pic="http://schemas.openxmlformats.org/drawingml/2006/picture">
+                  <pic:nvPicPr>
+                    <pic:cNvPr id="787982769" name="Picture 1" descr="A diagram of a computer code&#10;&#10;Description automatically generated with medium confidence"/>
+                    <pic:cNvPicPr/>
+                  </pic:nvPicPr>
+                  <pic:blipFill>
+                    <a:blip r:embed="rId14"/>
+                    <a:stretch>
+                      <a:fillRect/>
+                    </a:stretch>
+                  </pic:blipFill>
+                  <pic:spPr>
+                    <a:xfrm>
+                      <a:off x="0" y="0"/>
+                      <a:ext cx="2791215" cy="1019317"/>
+                    </a:xfrm>
+                    <a:prstGeom prst="rect">
+                      <a:avLst/>
+                    </a:prstGeom>
+                  </pic:spPr>
+                </pic:pic>
+              </a:graphicData>
+            </a:graphic>
+          </wp:inline>
+        </w:drawing>
+      </w:r>
+    </w:p>
+    <w:p/>
+    <w:tbl>
+      <w:tblPr>
+        <w:tblStyle w:val="TableGrid"/>
+        <w:tblW w:w="0" w:type="auto"/>
+        <w:tblLook w:val="04A0" w:firstRow="1" w:lastRow="0" w:firstColumn="1" w:lastColumn="0" w:noHBand="0" w:noVBand="1"/>
+      </w:tblPr>
+      <w:tblGrid>
+        <w:gridCol w:w="4675"/>
+        <w:gridCol w:w="4675"/>
+      </w:tblGrid>
+      <w:tr>
+        <w:tc>
+          <w:tcPr>
+            <w:tcW w:w="4675" w:type="dxa"/>
+          </w:tcPr>
+          <w:p>
+            <w:pPr>
+              <w:rPr>
+                <w:b/>
+                <w:bCs/>
+              </w:rPr>
+            </w:pPr>
+            <w:proofErr w:type="spellStart"/>
+            <w:r>
+              <w:rPr>
+                <w:b/>
+                <w:bCs/>
+              </w:rPr>
+              <w:t>deltaT_s</w:t>
+            </w:r>
+            <w:proofErr w:type="spellEnd"/>
+          </w:p>
+        </w:tc>
+        <w:tc>
+          <w:tcPr>
+            <w:tcW w:w="4675" w:type="dxa"/>
+          </w:tcPr>
+          <w:p>
+            <w:pPr>
+              <w:rPr>
+                <w:b/>
+                <w:bCs/>
+              </w:rPr>
+            </w:pPr>
+            <w:r>
+              <w:rPr>
+                <w:b/>
+                <w:bCs/>
+              </w:rPr>
+              <w:t>status</w:t>
+            </w:r>
+          </w:p>
+        </w:tc>
+      </w:tr>
+      <w:tr>
+        <w:tc>
+          <w:tcPr>
+            <w:tcW w:w="4675" w:type="dxa"/>
+          </w:tcPr>
+          <w:p>
+            <w:r>
+              <w:t>1/1</w:t>
+            </w:r>
+          </w:p>
+        </w:tc>
+        <w:tc>
+          <w:tcPr>
+            <w:tcW w:w="4675" w:type="dxa"/>
+          </w:tcPr>
+          <w:p>
+            <w:r>
+              <w:t>Works</w:t>
+            </w:r>
+          </w:p>
+        </w:tc>
+      </w:tr>
+      <w:tr>
+        <w:tc>
+          <w:tcPr>
+            <w:tcW w:w="4675" w:type="dxa"/>
+          </w:tcPr>
+          <w:p>
+            <w:r>
+              <w:t>1/10</w:t>
+            </w:r>
+          </w:p>
+        </w:tc>
+        <w:tc>
+          <w:tcPr>
+            <w:tcW w:w="4675" w:type="dxa"/>
+          </w:tcPr>
+          <w:p>
+            <w:r>
+              <w:t>Works</w:t>
+            </w:r>
+          </w:p>
+        </w:tc>
+      </w:tr>
+      <w:tr>
+        <w:tc>
+          <w:tcPr>
+            <w:tcW w:w="4675" w:type="dxa"/>
+          </w:tcPr>
+          <w:p>
+            <w:r>
+              <w:t>1/20</w:t>
+            </w:r>
+          </w:p>
+        </w:tc>
+        <w:tc>
+          <w:tcPr>
+            <w:tcW w:w="4675" w:type="dxa"/>
+          </w:tcPr>
+          <w:p>
+            <w:r>
+              <w:t>Works</w:t>
+            </w:r>
+          </w:p>
+        </w:tc>
+      </w:tr>
+      <w:tr>
+        <w:tc>
+          <w:tcPr>
+            <w:tcW w:w="4675" w:type="dxa"/>
+          </w:tcPr>
+          <w:p>
+            <w:r>
+              <w:t>1/30</w:t>
+            </w:r>
+          </w:p>
+        </w:tc>
+        <w:tc>
+          <w:tcPr>
+            <w:tcW w:w="4675" w:type="dxa"/>
+          </w:tcPr>
+          <w:p>
+            <w:r>
+              <w:t>Can’t compile</w:t>
+            </w:r>
+          </w:p>
+        </w:tc>
+      </w:tr>
+      <w:tr>
+        <w:tc>
+          <w:tcPr>
+            <w:tcW w:w="4675" w:type="dxa"/>
+          </w:tcPr>
+          <w:p>
+            <w:r>
+              <w:t>1/40</w:t>
+            </w:r>
+          </w:p>
+        </w:tc>
+        <w:tc>
+          <w:tcPr>
+            <w:tcW w:w="4675" w:type="dxa"/>
+          </w:tcPr>
+          <w:p>
+            <w:r>
+              <w:t>Works but unit doesn’t respond this fast</w:t>
+            </w:r>
+          </w:p>
+        </w:tc>
+      </w:tr>
+    </w:tbl>
+    <w:p/>
+    <w:p>
+      <w:pPr>
+        <w:keepNext/>
+        <w:jc w:val="center"/>
+      </w:pPr>
+      <w:r>
+        <w:lastRenderedPageBreak/>
+        <w:drawing>
+          <wp:inline distT="0" distB="0" distL="0" distR="0" wp14:anchorId="044AA09B" wp14:editId="20C4E4B9">
+            <wp:extent cx="4782217" cy="1676634"/>
+            <wp:effectExtent l="0" t="0" r="0" b="0"/>
+            <wp:docPr id="514251365" name="Picture 1" descr="A graph with a line going up&#10;&#10;Description automatically generated with medium confidence"/>
+            <wp:cNvGraphicFramePr>
+              <a:graphicFrameLocks xmlns:a="http://schemas.openxmlformats.org/drawingml/2006/main" noChangeAspect="1"/>
+            </wp:cNvGraphicFramePr>
+            <a:graphic xmlns:a="http://schemas.openxmlformats.org/drawingml/2006/main">
+              <a:graphicData uri="http://schemas.openxmlformats.org/drawingml/2006/picture">
+                <pic:pic xmlns:pic="http://schemas.openxmlformats.org/drawingml/2006/picture">
+                  <pic:nvPicPr>
+                    <pic:cNvPr id="514251365" name="Picture 1" descr="A graph with a line going up&#10;&#10;Description automatically generated with medium confidence"/>
+                    <pic:cNvPicPr/>
+                  </pic:nvPicPr>
+                  <pic:blipFill>
+                    <a:blip r:embed="rId15"/>
+                    <a:stretch>
+                      <a:fillRect/>
+                    </a:stretch>
+                  </pic:blipFill>
+                  <pic:spPr>
+                    <a:xfrm>
+                      <a:off x="0" y="0"/>
+                      <a:ext cx="4782217" cy="1676634"/>
+                    </a:xfrm>
+                    <a:prstGeom prst="rect">
+                      <a:avLst/>
+                    </a:prstGeom>
+                  </pic:spPr>
+                </pic:pic>
+              </a:graphicData>
+            </a:graphic>
+          </wp:inline>
+        </w:drawing>
+      </w:r>
+    </w:p>
+    <w:p>
+      <w:pPr>
+        <w:pStyle w:val="Caption"/>
+        <w:jc w:val="center"/>
+      </w:pPr>
+      <w:r>
+        <w:t xml:space="preserve">Figure </w:t>
+      </w:r>
+      <w:fldSimple w:instr=" SEQ Figure \* ARABIC ">
+        <w:r>
+          <w:rPr>
+            <w:noProof/>
+          </w:rPr>
+          <w:t>1</w:t>
+        </w:r>
+      </w:fldSimple>
+      <w:r>
+        <w:t xml:space="preserve">: Data at </w:t>
+      </w:r>
+      <w:proofErr w:type="spellStart"/>
+      <w:r>
+        <w:t>deltaT_s</w:t>
+      </w:r>
+      <w:proofErr w:type="spellEnd"/>
+      <w:r>
+        <w:t xml:space="preserve"> = 1/40</w:t>
+      </w:r>
+    </w:p>
+    <w:p/>
+    <w:p/>
     <w:sectPr>
-      <w:footerReference w:type="default" r:id="rId14"/>
+      <w:footerReference w:type="default" r:id="rId16"/>
       <w:pgSz w:w="12240" w:h="15840"/>
       <w:pgMar w:top="1440" w:right="1440" w:bottom="1440" w:left="1440" w:header="720" w:footer="720" w:gutter="0"/>
       <w:cols w:space="720"/>
@@ -1573,7 +1910,7 @@
 </file>
 
 <file path=word/endnotes.xml><?xml version="1.0" encoding="utf-8"?>
-<w:endnotes xmlns:wpc="http://schemas.microsoft.com/office/word/2010/wordprocessingCanvas" xmlns:cx="http://schemas.microsoft.com/office/drawing/2014/chartex" xmlns:cx1="http://schemas.microsoft.com/office/drawing/2015/9/8/chartex" xmlns:cx2="http://schemas.microsoft.com/office/drawing/2015/10/21/chartex" xmlns:cx3="http://schemas.microsoft.com/office/drawing/2016/5/9/chartex" xmlns:cx4="http://schemas.microsoft.com/office/drawing/2016/5/10/chartex" xmlns:cx5="http://schemas.microsoft.com/office/drawing/2016/5/11/chartex" xmlns:cx6="http://schemas.microsoft.com/office/drawing/2016/5/12/chartex" xmlns:cx7="http://schemas.microsoft.com/office/drawing/2016/5/13/chartex" xmlns:cx8="http://schemas.microsoft.com/office/drawing/2016/5/14/chartex" xmlns:mc="http://schemas.openxmlformats.org/markup-compatibility/2006" xmlns:aink="http://schemas.microsoft.com/office/drawing/2016/ink" xmlns:am3d="http://schemas.microsoft.com/office/drawing/2017/model3d" xmlns:o="urn:schemas-microsoft-com:office:office" xmlns:oel="http://schemas.microsoft.com/office/2019/extlst" xmlns:r="http://schemas.openxmlformats.org/officeDocument/2006/relationships" xmlns:m="http://schemas.openxmlformats.org/officeDocument/2006/math" xmlns:v="urn:schemas-microsoft-com:vml" xmlns:wp14="http://schemas.microsoft.com/office/word/2010/wordprocessingDrawing" xmlns:wp="http://schemas.openxmlformats.org/drawingml/2006/wordprocessingDrawing" xmlns:w10="urn:schemas-microsoft-com:office:word" xmlns:w="http://schemas.openxmlformats.org/wordprocessingml/2006/main" xmlns:w14="http://schemas.microsoft.com/office/word/2010/wordml" xmlns:w15="http://schemas.microsoft.com/office/word/2012/wordml" xmlns:w16cex="http://schemas.microsoft.com/office/word/2018/wordml/cex" xmlns:w16cid="http://schemas.microsoft.com/office/word/2016/wordml/cid" xmlns:w16="http://schemas.microsoft.com/office/word/2018/wordml" xmlns:w16du="http://schemas.microsoft.com/office/word/2023/wordml/word16du" xmlns:w16sdtdh="http://schemas.microsoft.com/office/word/2020/wordml/sdtdatahash" xmlns:w16se="http://schemas.microsoft.com/office/word/2015/wordml/symex" xmlns:wpg="http://schemas.microsoft.com/office/word/2010/wordprocessingGroup" xmlns:wpi="http://schemas.microsoft.com/office/word/2010/wordprocessingInk" xmlns:wne="http://schemas.microsoft.com/office/word/2006/wordml" xmlns:wps="http://schemas.microsoft.com/office/word/2010/wordprocessingShape" mc:Ignorable="w14 w15 w16se w16cid w16 w16cex w16sdtdh w16du wp14">
+<w:endnotes xmlns:wpc="http://schemas.microsoft.com/office/word/2010/wordprocessingCanvas" xmlns:cx="http://schemas.microsoft.com/office/drawing/2014/chartex" xmlns:cx1="http://schemas.microsoft.com/office/drawing/2015/9/8/chartex" xmlns:cx2="http://schemas.microsoft.com/office/drawing/2015/10/21/chartex" xmlns:cx3="http://schemas.microsoft.com/office/drawing/2016/5/9/chartex" xmlns:cx4="http://schemas.microsoft.com/office/drawing/2016/5/10/chartex" xmlns:cx5="http://schemas.microsoft.com/office/drawing/2016/5/11/chartex" xmlns:cx6="http://schemas.microsoft.com/office/drawing/2016/5/12/chartex" xmlns:cx7="http://schemas.microsoft.com/office/drawing/2016/5/13/chartex" xmlns:cx8="http://schemas.microsoft.com/office/drawing/2016/5/14/chartex" xmlns:mc="http://schemas.openxmlformats.org/markup-compatibility/2006" xmlns:aink="http://schemas.microsoft.com/office/drawing/2016/ink" xmlns:am3d="http://schemas.microsoft.com/office/drawing/2017/model3d" xmlns:o="urn:schemas-microsoft-com:office:office" xmlns:oel="http://schemas.microsoft.com/office/2019/extlst" xmlns:r="http://schemas.openxmlformats.org/officeDocument/2006/relationships" xmlns:m="http://schemas.openxmlformats.org/officeDocument/2006/math" xmlns:v="urn:schemas-microsoft-com:vml" xmlns:wp14="http://schemas.microsoft.com/office/word/2010/wordprocessingDrawing" xmlns:wp="http://schemas.openxmlformats.org/drawingml/2006/wordprocessingDrawing" xmlns:w10="urn:schemas-microsoft-com:office:word" xmlns:w="http://schemas.openxmlformats.org/wordprocessingml/2006/main" xmlns:w14="http://schemas.microsoft.com/office/word/2010/wordml" xmlns:w15="http://schemas.microsoft.com/office/word/2012/wordml" xmlns:w16cex="http://schemas.microsoft.com/office/word/2018/wordml/cex" xmlns:w16cid="http://schemas.microsoft.com/office/word/2016/wordml/cid" xmlns:w16="http://schemas.microsoft.com/office/word/2018/wordml" xmlns:w16du="http://schemas.microsoft.com/office/word/2023/wordml/word16du" xmlns:w16sdtdh="http://schemas.microsoft.com/office/word/2020/wordml/sdtdatahash" xmlns:w16sdtfl="http://schemas.microsoft.com/office/word/2024/wordml/sdtformatlock" xmlns:w16se="http://schemas.microsoft.com/office/word/2015/wordml/symex" xmlns:wpg="http://schemas.microsoft.com/office/word/2010/wordprocessingGroup" xmlns:wpi="http://schemas.microsoft.com/office/word/2010/wordprocessingInk" xmlns:wne="http://schemas.microsoft.com/office/word/2006/wordml" xmlns:wps="http://schemas.microsoft.com/office/word/2010/wordprocessingShape" mc:Ignorable="w14 w15 w16se w16cid w16 w16cex w16sdtdh w16sdtfl w16du wp14">
   <w:endnote w:type="separator" w:id="-1">
     <w:p>
       <w:pPr>
@@ -1598,7 +1935,7 @@
 </file>
 
 <file path=word/footer1.xml><?xml version="1.0" encoding="utf-8"?>
-<w:ftr xmlns:wpc="http://schemas.microsoft.com/office/word/2010/wordprocessingCanvas" xmlns:cx="http://schemas.microsoft.com/office/drawing/2014/chartex" xmlns:cx1="http://schemas.microsoft.com/office/drawing/2015/9/8/chartex" xmlns:cx2="http://schemas.microsoft.com/office/drawing/2015/10/21/chartex" xmlns:cx3="http://schemas.microsoft.com/office/drawing/2016/5/9/chartex" xmlns:cx4="http://schemas.microsoft.com/office/drawing/2016/5/10/chartex" xmlns:cx5="http://schemas.microsoft.com/office/drawing/2016/5/11/chartex" xmlns:cx6="http://schemas.microsoft.com/office/drawing/2016/5/12/chartex" xmlns:cx7="http://schemas.microsoft.com/office/drawing/2016/5/13/chartex" xmlns:cx8="http://schemas.microsoft.com/office/drawing/2016/5/14/chartex" xmlns:mc="http://schemas.openxmlformats.org/markup-compatibility/2006" xmlns:aink="http://schemas.microsoft.com/office/drawing/2016/ink" xmlns:am3d="http://schemas.microsoft.com/office/drawing/2017/model3d" xmlns:o="urn:schemas-microsoft-com:office:office" xmlns:oel="http://schemas.microsoft.com/office/2019/extlst" xmlns:r="http://schemas.openxmlformats.org/officeDocument/2006/relationships" xmlns:m="http://schemas.openxmlformats.org/officeDocument/2006/math" xmlns:v="urn:schemas-microsoft-com:vml" xmlns:wp14="http://schemas.microsoft.com/office/word/2010/wordprocessingDrawing" xmlns:wp="http://schemas.openxmlformats.org/drawingml/2006/wordprocessingDrawing" xmlns:w10="urn:schemas-microsoft-com:office:word" xmlns:w="http://schemas.openxmlformats.org/wordprocessingml/2006/main" xmlns:w14="http://schemas.microsoft.com/office/word/2010/wordml" xmlns:w15="http://schemas.microsoft.com/office/word/2012/wordml" xmlns:w16cex="http://schemas.microsoft.com/office/word/2018/wordml/cex" xmlns:w16cid="http://schemas.microsoft.com/office/word/2016/wordml/cid" xmlns:w16="http://schemas.microsoft.com/office/word/2018/wordml" xmlns:w16du="http://schemas.microsoft.com/office/word/2023/wordml/word16du" xmlns:w16sdtdh="http://schemas.microsoft.com/office/word/2020/wordml/sdtdatahash" xmlns:w16se="http://schemas.microsoft.com/office/word/2015/wordml/symex" xmlns:wpg="http://schemas.microsoft.com/office/word/2010/wordprocessingGroup" xmlns:wpi="http://schemas.microsoft.com/office/word/2010/wordprocessingInk" xmlns:wne="http://schemas.microsoft.com/office/word/2006/wordml" xmlns:wps="http://schemas.microsoft.com/office/word/2010/wordprocessingShape" mc:Ignorable="w14 w15 w16se w16cid w16 w16cex w16sdtdh w16du wp14">
+<w:ftr xmlns:wpc="http://schemas.microsoft.com/office/word/2010/wordprocessingCanvas" xmlns:cx="http://schemas.microsoft.com/office/drawing/2014/chartex" xmlns:cx1="http://schemas.microsoft.com/office/drawing/2015/9/8/chartex" xmlns:cx2="http://schemas.microsoft.com/office/drawing/2015/10/21/chartex" xmlns:cx3="http://schemas.microsoft.com/office/drawing/2016/5/9/chartex" xmlns:cx4="http://schemas.microsoft.com/office/drawing/2016/5/10/chartex" xmlns:cx5="http://schemas.microsoft.com/office/drawing/2016/5/11/chartex" xmlns:cx6="http://schemas.microsoft.com/office/drawing/2016/5/12/chartex" xmlns:cx7="http://schemas.microsoft.com/office/drawing/2016/5/13/chartex" xmlns:cx8="http://schemas.microsoft.com/office/drawing/2016/5/14/chartex" xmlns:mc="http://schemas.openxmlformats.org/markup-compatibility/2006" xmlns:aink="http://schemas.microsoft.com/office/drawing/2016/ink" xmlns:am3d="http://schemas.microsoft.com/office/drawing/2017/model3d" xmlns:o="urn:schemas-microsoft-com:office:office" xmlns:oel="http://schemas.microsoft.com/office/2019/extlst" xmlns:r="http://schemas.openxmlformats.org/officeDocument/2006/relationships" xmlns:m="http://schemas.openxmlformats.org/officeDocument/2006/math" xmlns:v="urn:schemas-microsoft-com:vml" xmlns:wp14="http://schemas.microsoft.com/office/word/2010/wordprocessingDrawing" xmlns:wp="http://schemas.openxmlformats.org/drawingml/2006/wordprocessingDrawing" xmlns:w10="urn:schemas-microsoft-com:office:word" xmlns:w="http://schemas.openxmlformats.org/wordprocessingml/2006/main" xmlns:w14="http://schemas.microsoft.com/office/word/2010/wordml" xmlns:w15="http://schemas.microsoft.com/office/word/2012/wordml" xmlns:w16cex="http://schemas.microsoft.com/office/word/2018/wordml/cex" xmlns:w16cid="http://schemas.microsoft.com/office/word/2016/wordml/cid" xmlns:w16="http://schemas.microsoft.com/office/word/2018/wordml" xmlns:w16du="http://schemas.microsoft.com/office/word/2023/wordml/word16du" xmlns:w16sdtdh="http://schemas.microsoft.com/office/word/2020/wordml/sdtdatahash" xmlns:w16sdtfl="http://schemas.microsoft.com/office/word/2024/wordml/sdtformatlock" xmlns:w16se="http://schemas.microsoft.com/office/word/2015/wordml/symex" xmlns:wpg="http://schemas.microsoft.com/office/word/2010/wordprocessingGroup" xmlns:wpi="http://schemas.microsoft.com/office/word/2010/wordprocessingInk" xmlns:wne="http://schemas.microsoft.com/office/word/2006/wordml" xmlns:wps="http://schemas.microsoft.com/office/word/2010/wordprocessingShape" mc:Ignorable="w14 w15 w16se w16cid w16 w16cex w16sdtdh w16sdtfl w16du wp14">
   <w:sdt>
     <w:sdtPr>
       <w:id w:val="873119854"/>
@@ -1714,7 +2051,7 @@
 </file>
 
 <file path=word/footnotes.xml><?xml version="1.0" encoding="utf-8"?>
-<w:footnotes xmlns:wpc="http://schemas.microsoft.com/office/word/2010/wordprocessingCanvas" xmlns:cx="http://schemas.microsoft.com/office/drawing/2014/chartex" xmlns:cx1="http://schemas.microsoft.com/office/drawing/2015/9/8/chartex" xmlns:cx2="http://schemas.microsoft.com/office/drawing/2015/10/21/chartex" xmlns:cx3="http://schemas.microsoft.com/office/drawing/2016/5/9/chartex" xmlns:cx4="http://schemas.microsoft.com/office/drawing/2016/5/10/chartex" xmlns:cx5="http://schemas.microsoft.com/office/drawing/2016/5/11/chartex" xmlns:cx6="http://schemas.microsoft.com/office/drawing/2016/5/12/chartex" xmlns:cx7="http://schemas.microsoft.com/office/drawing/2016/5/13/chartex" xmlns:cx8="http://schemas.microsoft.com/office/drawing/2016/5/14/chartex" xmlns:mc="http://schemas.openxmlformats.org/markup-compatibility/2006" xmlns:aink="http://schemas.microsoft.com/office/drawing/2016/ink" xmlns:am3d="http://schemas.microsoft.com/office/drawing/2017/model3d" xmlns:o="urn:schemas-microsoft-com:office:office" xmlns:oel="http://schemas.microsoft.com/office/2019/extlst" xmlns:r="http://schemas.openxmlformats.org/officeDocument/2006/relationships" xmlns:m="http://schemas.openxmlformats.org/officeDocument/2006/math" xmlns:v="urn:schemas-microsoft-com:vml" xmlns:wp14="http://schemas.microsoft.com/office/word/2010/wordprocessingDrawing" xmlns:wp="http://schemas.openxmlformats.org/drawingml/2006/wordprocessingDrawing" xmlns:w10="urn:schemas-microsoft-com:office:word" xmlns:w="http://schemas.openxmlformats.org/wordprocessingml/2006/main" xmlns:w14="http://schemas.microsoft.com/office/word/2010/wordml" xmlns:w15="http://schemas.microsoft.com/office/word/2012/wordml" xmlns:w16cex="http://schemas.microsoft.com/office/word/2018/wordml/cex" xmlns:w16cid="http://schemas.microsoft.com/office/word/2016/wordml/cid" xmlns:w16="http://schemas.microsoft.com/office/word/2018/wordml" xmlns:w16du="http://schemas.microsoft.com/office/word/2023/wordml/word16du" xmlns:w16sdtdh="http://schemas.microsoft.com/office/word/2020/wordml/sdtdatahash" xmlns:w16se="http://schemas.microsoft.com/office/word/2015/wordml/symex" xmlns:wpg="http://schemas.microsoft.com/office/word/2010/wordprocessingGroup" xmlns:wpi="http://schemas.microsoft.com/office/word/2010/wordprocessingInk" xmlns:wne="http://schemas.microsoft.com/office/word/2006/wordml" xmlns:wps="http://schemas.microsoft.com/office/word/2010/wordprocessingShape" mc:Ignorable="w14 w15 w16se w16cid w16 w16cex w16sdtdh w16du wp14">
+<w:footnotes xmlns:wpc="http://schemas.microsoft.com/office/word/2010/wordprocessingCanvas" xmlns:cx="http://schemas.microsoft.com/office/drawing/2014/chartex" xmlns:cx1="http://schemas.microsoft.com/office/drawing/2015/9/8/chartex" xmlns:cx2="http://schemas.microsoft.com/office/drawing/2015/10/21/chartex" xmlns:cx3="http://schemas.microsoft.com/office/drawing/2016/5/9/chartex" xmlns:cx4="http://schemas.microsoft.com/office/drawing/2016/5/10/chartex" xmlns:cx5="http://schemas.microsoft.com/office/drawing/2016/5/11/chartex" xmlns:cx6="http://schemas.microsoft.com/office/drawing/2016/5/12/chartex" xmlns:cx7="http://schemas.microsoft.com/office/drawing/2016/5/13/chartex" xmlns:cx8="http://schemas.microsoft.com/office/drawing/2016/5/14/chartex" xmlns:mc="http://schemas.openxmlformats.org/markup-compatibility/2006" xmlns:aink="http://schemas.microsoft.com/office/drawing/2016/ink" xmlns:am3d="http://schemas.microsoft.com/office/drawing/2017/model3d" xmlns:o="urn:schemas-microsoft-com:office:office" xmlns:oel="http://schemas.microsoft.com/office/2019/extlst" xmlns:r="http://schemas.openxmlformats.org/officeDocument/2006/relationships" xmlns:m="http://schemas.openxmlformats.org/officeDocument/2006/math" xmlns:v="urn:schemas-microsoft-com:vml" xmlns:wp14="http://schemas.microsoft.com/office/word/2010/wordprocessingDrawing" xmlns:wp="http://schemas.openxmlformats.org/drawingml/2006/wordprocessingDrawing" xmlns:w10="urn:schemas-microsoft-com:office:word" xmlns:w="http://schemas.openxmlformats.org/wordprocessingml/2006/main" xmlns:w14="http://schemas.microsoft.com/office/word/2010/wordml" xmlns:w15="http://schemas.microsoft.com/office/word/2012/wordml" xmlns:w16cex="http://schemas.microsoft.com/office/word/2018/wordml/cex" xmlns:w16cid="http://schemas.microsoft.com/office/word/2016/wordml/cid" xmlns:w16="http://schemas.microsoft.com/office/word/2018/wordml" xmlns:w16du="http://schemas.microsoft.com/office/word/2023/wordml/word16du" xmlns:w16sdtdh="http://schemas.microsoft.com/office/word/2020/wordml/sdtdatahash" xmlns:w16sdtfl="http://schemas.microsoft.com/office/word/2024/wordml/sdtformatlock" xmlns:w16se="http://schemas.microsoft.com/office/word/2015/wordml/symex" xmlns:wpg="http://schemas.microsoft.com/office/word/2010/wordprocessingGroup" xmlns:wpi="http://schemas.microsoft.com/office/word/2010/wordprocessingInk" xmlns:wne="http://schemas.microsoft.com/office/word/2006/wordml" xmlns:wps="http://schemas.microsoft.com/office/word/2010/wordprocessingShape" mc:Ignorable="w14 w15 w16se w16cid w16 w16cex w16sdtdh w16sdtfl w16du wp14">
   <w:footnote w:type="separator" w:id="-1">
     <w:p>
       <w:pPr>
@@ -1739,7 +2076,7 @@
 </file>
 
 <file path=word/numbering.xml><?xml version="1.0" encoding="utf-8"?>
-<w:numbering xmlns:wpc="http://schemas.microsoft.com/office/word/2010/wordprocessingCanvas" xmlns:cx="http://schemas.microsoft.com/office/drawing/2014/chartex" xmlns:cx1="http://schemas.microsoft.com/office/drawing/2015/9/8/chartex" xmlns:cx2="http://schemas.microsoft.com/office/drawing/2015/10/21/chartex" xmlns:cx3="http://schemas.microsoft.com/office/drawing/2016/5/9/chartex" xmlns:cx4="http://schemas.microsoft.com/office/drawing/2016/5/10/chartex" xmlns:cx5="http://schemas.microsoft.com/office/drawing/2016/5/11/chartex" xmlns:cx6="http://schemas.microsoft.com/office/drawing/2016/5/12/chartex" xmlns:cx7="http://schemas.microsoft.com/office/drawing/2016/5/13/chartex" xmlns:cx8="http://schemas.microsoft.com/office/drawing/2016/5/14/chartex" xmlns:mc="http://schemas.openxmlformats.org/markup-compatibility/2006" xmlns:aink="http://schemas.microsoft.com/office/drawing/2016/ink" xmlns:am3d="http://schemas.microsoft.com/office/drawing/2017/model3d" xmlns:o="urn:schemas-microsoft-com:office:office" xmlns:oel="http://schemas.microsoft.com/office/2019/extlst" xmlns:r="http://schemas.openxmlformats.org/officeDocument/2006/relationships" xmlns:m="http://schemas.openxmlformats.org/officeDocument/2006/math" xmlns:v="urn:schemas-microsoft-com:vml" xmlns:wp14="http://schemas.microsoft.com/office/word/2010/wordprocessingDrawing" xmlns:wp="http://schemas.openxmlformats.org/drawingml/2006/wordprocessingDrawing" xmlns:w10="urn:schemas-microsoft-com:office:word" xmlns:w="http://schemas.openxmlformats.org/wordprocessingml/2006/main" xmlns:w14="http://schemas.microsoft.com/office/word/2010/wordml" xmlns:w15="http://schemas.microsoft.com/office/word/2012/wordml" xmlns:w16cex="http://schemas.microsoft.com/office/word/2018/wordml/cex" xmlns:w16cid="http://schemas.microsoft.com/office/word/2016/wordml/cid" xmlns:w16="http://schemas.microsoft.com/office/word/2018/wordml" xmlns:w16du="http://schemas.microsoft.com/office/word/2023/wordml/word16du" xmlns:w16sdtdh="http://schemas.microsoft.com/office/word/2020/wordml/sdtdatahash" xmlns:w16se="http://schemas.microsoft.com/office/word/2015/wordml/symex" xmlns:wpg="http://schemas.microsoft.com/office/word/2010/wordprocessingGroup" xmlns:wpi="http://schemas.microsoft.com/office/word/2010/wordprocessingInk" xmlns:wne="http://schemas.microsoft.com/office/word/2006/wordml" xmlns:wps="http://schemas.microsoft.com/office/word/2010/wordprocessingShape" mc:Ignorable="w14 w15 w16se w16cid w16 w16cex w16sdtdh w16du wp14">
+<w:numbering xmlns:wpc="http://schemas.microsoft.com/office/word/2010/wordprocessingCanvas" xmlns:cx="http://schemas.microsoft.com/office/drawing/2014/chartex" xmlns:cx1="http://schemas.microsoft.com/office/drawing/2015/9/8/chartex" xmlns:cx2="http://schemas.microsoft.com/office/drawing/2015/10/21/chartex" xmlns:cx3="http://schemas.microsoft.com/office/drawing/2016/5/9/chartex" xmlns:cx4="http://schemas.microsoft.com/office/drawing/2016/5/10/chartex" xmlns:cx5="http://schemas.microsoft.com/office/drawing/2016/5/11/chartex" xmlns:cx6="http://schemas.microsoft.com/office/drawing/2016/5/12/chartex" xmlns:cx7="http://schemas.microsoft.com/office/drawing/2016/5/13/chartex" xmlns:cx8="http://schemas.microsoft.com/office/drawing/2016/5/14/chartex" xmlns:mc="http://schemas.openxmlformats.org/markup-compatibility/2006" xmlns:aink="http://schemas.microsoft.com/office/drawing/2016/ink" xmlns:am3d="http://schemas.microsoft.com/office/drawing/2017/model3d" xmlns:o="urn:schemas-microsoft-com:office:office" xmlns:oel="http://schemas.microsoft.com/office/2019/extlst" xmlns:r="http://schemas.openxmlformats.org/officeDocument/2006/relationships" xmlns:m="http://schemas.openxmlformats.org/officeDocument/2006/math" xmlns:v="urn:schemas-microsoft-com:vml" xmlns:wp14="http://schemas.microsoft.com/office/word/2010/wordprocessingDrawing" xmlns:wp="http://schemas.openxmlformats.org/drawingml/2006/wordprocessingDrawing" xmlns:w10="urn:schemas-microsoft-com:office:word" xmlns:w="http://schemas.openxmlformats.org/wordprocessingml/2006/main" xmlns:w14="http://schemas.microsoft.com/office/word/2010/wordml" xmlns:w15="http://schemas.microsoft.com/office/word/2012/wordml" xmlns:w16cex="http://schemas.microsoft.com/office/word/2018/wordml/cex" xmlns:w16cid="http://schemas.microsoft.com/office/word/2016/wordml/cid" xmlns:w16="http://schemas.microsoft.com/office/word/2018/wordml" xmlns:w16du="http://schemas.microsoft.com/office/word/2023/wordml/word16du" xmlns:w16sdtdh="http://schemas.microsoft.com/office/word/2020/wordml/sdtdatahash" xmlns:w16sdtfl="http://schemas.microsoft.com/office/word/2024/wordml/sdtformatlock" xmlns:w16se="http://schemas.microsoft.com/office/word/2015/wordml/symex" xmlns:wpg="http://schemas.microsoft.com/office/word/2010/wordprocessingGroup" xmlns:wpi="http://schemas.microsoft.com/office/word/2010/wordprocessingInk" xmlns:wne="http://schemas.microsoft.com/office/word/2006/wordml" xmlns:wps="http://schemas.microsoft.com/office/word/2010/wordprocessingShape" mc:Ignorable="w14 w15 w16se w16cid w16 w16cex w16sdtdh w16sdtfl w16du wp14">
   <w:abstractNum w:abstractNumId="0" w15:restartNumberingAfterBreak="0">
     <w:nsid w:val="05D72A5D"/>
     <w:multiLevelType w:val="hybridMultilevel"/>
@@ -1856,7 +2193,7 @@
   <w:abstractNum w:abstractNumId="1" w15:restartNumberingAfterBreak="0">
     <w:nsid w:val="1830199F"/>
     <w:multiLevelType w:val="hybridMultilevel"/>
-    <w:tmpl w:val="77C0869E"/>
+    <w:tmpl w:val="B8C4A71E"/>
     <w:lvl w:ilvl="0" w:tplc="04090001">
       <w:start w:val="1"/>
       <w:numFmt w:val="bullet"/>
@@ -2208,7 +2545,7 @@
 </file>
 
 <file path=word/styles.xml><?xml version="1.0" encoding="utf-8"?>
-<w:styles xmlns:mc="http://schemas.openxmlformats.org/markup-compatibility/2006" xmlns:r="http://schemas.openxmlformats.org/officeDocument/2006/relationships" xmlns:w="http://schemas.openxmlformats.org/wordprocessingml/2006/main" xmlns:w14="http://schemas.microsoft.com/office/word/2010/wordml" xmlns:w15="http://schemas.microsoft.com/office/word/2012/wordml" xmlns:w16cex="http://schemas.microsoft.com/office/word/2018/wordml/cex" xmlns:w16cid="http://schemas.microsoft.com/office/word/2016/wordml/cid" xmlns:w16="http://schemas.microsoft.com/office/word/2018/wordml" xmlns:w16du="http://schemas.microsoft.com/office/word/2023/wordml/word16du" xmlns:w16sdtdh="http://schemas.microsoft.com/office/word/2020/wordml/sdtdatahash" xmlns:w16se="http://schemas.microsoft.com/office/word/2015/wordml/symex" mc:Ignorable="w14 w15 w16se w16cid w16 w16cex w16sdtdh w16du">
+<w:styles xmlns:mc="http://schemas.openxmlformats.org/markup-compatibility/2006" xmlns:r="http://schemas.openxmlformats.org/officeDocument/2006/relationships" xmlns:w="http://schemas.openxmlformats.org/wordprocessingml/2006/main" xmlns:w14="http://schemas.microsoft.com/office/word/2010/wordml" xmlns:w15="http://schemas.microsoft.com/office/word/2012/wordml" xmlns:w16cex="http://schemas.microsoft.com/office/word/2018/wordml/cex" xmlns:w16cid="http://schemas.microsoft.com/office/word/2016/wordml/cid" xmlns:w16="http://schemas.microsoft.com/office/word/2018/wordml" xmlns:w16du="http://schemas.microsoft.com/office/word/2023/wordml/word16du" xmlns:w16sdtdh="http://schemas.microsoft.com/office/word/2020/wordml/sdtdatahash" xmlns:w16sdtfl="http://schemas.microsoft.com/office/word/2024/wordml/sdtformatlock" xmlns:w16se="http://schemas.microsoft.com/office/word/2015/wordml/symex" mc:Ignorable="w14 w15 w16se w16cid w16 w16cex w16sdtdh w16sdtfl w16du">
   <w:docDefaults>
     <w:rPrDefault>
       <w:rPr>

</xml_diff>